<commit_message>
Fixed fonts in documentation
</commit_message>
<xml_diff>
--- a/Snakes/SnakesDoc.docx
+++ b/Snakes/SnakesDoc.docx
@@ -1634,19 +1634,19 @@
     <w:p>
       <w:pPr>
         <w:rPr>
-          <w:rFonts w:ascii="Times New Roman" w:eastAsia="Times New Roman" w:hAnsi="Times New Roman" w:cs="Times New Roman"/>
-        </w:rPr>
-      </w:pPr>
-      <w:r>
-        <w:rPr>
-          <w:rFonts w:ascii="Times New Roman" w:eastAsia="Times New Roman" w:hAnsi="Times New Roman" w:cs="Times New Roman"/>
+          <w:rFonts w:eastAsia="Times New Roman" w:cstheme="minorHAnsi"/>
+        </w:rPr>
+      </w:pPr>
+      <w:r>
+        <w:rPr>
+          <w:rFonts w:eastAsia="Times New Roman" w:cstheme="minorHAnsi"/>
           <w:b/>
         </w:rPr>
         <w:t>Snakes</w:t>
       </w:r>
       <w:r>
         <w:rPr>
-          <w:rFonts w:ascii="Times New Roman" w:eastAsia="Times New Roman" w:hAnsi="Times New Roman" w:cs="Times New Roman"/>
+          <w:rFonts w:eastAsia="Times New Roman" w:cstheme="minorHAnsi"/>
         </w:rPr>
         <w:t xml:space="preserve"> je strateška igrica bazirana na jednoj od najpopularnijih igara ikada. </w:t>
       </w:r>
@@ -1655,176 +1655,176 @@
       <w:pPr>
         <w:spacing w:after="120"/>
         <w:rPr>
-          <w:rFonts w:ascii="Times New Roman" w:eastAsia="Times New Roman" w:hAnsi="Times New Roman" w:cs="Times New Roman"/>
-        </w:rPr>
-      </w:pPr>
-      <w:r>
-        <w:rPr>
-          <w:rFonts w:ascii="Times New Roman" w:eastAsia="Times New Roman" w:hAnsi="Times New Roman" w:cs="Times New Roman"/>
+          <w:rFonts w:eastAsia="Times New Roman" w:cstheme="minorHAnsi"/>
+        </w:rPr>
+      </w:pPr>
+      <w:r>
+        <w:rPr>
+          <w:rFonts w:eastAsia="Times New Roman" w:cstheme="minorHAnsi"/>
         </w:rPr>
         <w:t xml:space="preserve">Korisnik ima mogućnos da izabere od 2 do 4 igrača. Na početku igre, </w:t>
       </w:r>
       <w:r>
         <w:rPr>
-          <w:rFonts w:ascii="Times New Roman" w:eastAsia="Times New Roman" w:hAnsi="Times New Roman" w:cs="Times New Roman"/>
+          <w:rFonts w:eastAsia="Times New Roman" w:cstheme="minorHAnsi"/>
         </w:rPr>
         <w:t>igrač</w:t>
       </w:r>
       <w:r>
         <w:rPr>
-          <w:rFonts w:ascii="Times New Roman" w:eastAsia="Times New Roman" w:hAnsi="Times New Roman" w:cs="Times New Roman"/>
+          <w:rFonts w:eastAsia="Times New Roman" w:cstheme="minorHAnsi"/>
         </w:rPr>
         <w:t xml:space="preserve"> </w:t>
       </w:r>
       <w:r>
         <w:rPr>
-          <w:rFonts w:ascii="Times New Roman" w:eastAsia="Times New Roman" w:hAnsi="Times New Roman" w:cs="Times New Roman"/>
+          <w:rFonts w:eastAsia="Times New Roman" w:cstheme="minorHAnsi"/>
         </w:rPr>
         <w:t>bira da li želi da igra s</w:t>
       </w:r>
       <w:r>
         <w:rPr>
-          <w:rFonts w:ascii="Times New Roman" w:eastAsia="Times New Roman" w:hAnsi="Times New Roman" w:cs="Times New Roman"/>
+          <w:rFonts w:eastAsia="Times New Roman" w:cstheme="minorHAnsi"/>
         </w:rPr>
         <w:t xml:space="preserve"> jednom ili </w:t>
       </w:r>
       <w:r>
         <w:rPr>
-          <w:rFonts w:ascii="Times New Roman" w:eastAsia="Times New Roman" w:hAnsi="Times New Roman" w:cs="Times New Roman"/>
+          <w:rFonts w:eastAsia="Times New Roman" w:cstheme="minorHAnsi"/>
           <w:lang w:val="sr-Latn-RS"/>
         </w:rPr>
         <w:t>više</w:t>
       </w:r>
       <w:r>
         <w:rPr>
-          <w:rFonts w:ascii="Times New Roman" w:eastAsia="Times New Roman" w:hAnsi="Times New Roman" w:cs="Times New Roman"/>
+          <w:rFonts w:eastAsia="Times New Roman" w:cstheme="minorHAnsi"/>
         </w:rPr>
         <w:t xml:space="preserve">. Korisnik takođe ima mogućnost da izabere brzinu, odnosno vreme trajanja poteza (10s-15s). </w:t>
       </w:r>
       <w:r>
         <w:rPr>
-          <w:rFonts w:ascii="Times New Roman" w:eastAsia="Times New Roman" w:hAnsi="Times New Roman" w:cs="Times New Roman"/>
+          <w:rFonts w:eastAsia="Times New Roman" w:cstheme="minorHAnsi"/>
           <w:b/>
         </w:rPr>
         <w:t>Cilj</w:t>
       </w:r>
       <w:r>
         <w:rPr>
-          <w:rFonts w:ascii="Times New Roman" w:eastAsia="Times New Roman" w:hAnsi="Times New Roman" w:cs="Times New Roman"/>
+          <w:rFonts w:eastAsia="Times New Roman" w:cstheme="minorHAnsi"/>
         </w:rPr>
         <w:t xml:space="preserve"> igre je da igrač zarobi protivničku zmiju. Kada zmijica pojede jabuku njena dužina se povećava za jedan. Svaka zmija ima mogućnost da napravi onoliko koraka koliko je dugačka. U igrici se pojavljuju </w:t>
       </w:r>
       <w:r>
         <w:rPr>
-          <w:rFonts w:ascii="Times New Roman" w:eastAsia="Times New Roman" w:hAnsi="Times New Roman" w:cs="Times New Roman"/>
+          <w:rFonts w:eastAsia="Times New Roman" w:cstheme="minorHAnsi"/>
         </w:rPr>
         <w:t xml:space="preserve">i </w:t>
       </w:r>
       <w:r>
         <w:rPr>
-          <w:rFonts w:ascii="Times New Roman" w:eastAsia="Times New Roman" w:hAnsi="Times New Roman" w:cs="Times New Roman"/>
+          <w:rFonts w:eastAsia="Times New Roman" w:cstheme="minorHAnsi"/>
         </w:rPr>
         <w:t>dve pečurke, zelena i crvena. Ukoliko</w:t>
       </w:r>
       <w:r>
         <w:rPr>
-          <w:rFonts w:ascii="Times New Roman" w:eastAsia="Times New Roman" w:hAnsi="Times New Roman" w:cs="Times New Roman"/>
+          <w:rFonts w:eastAsia="Times New Roman" w:cstheme="minorHAnsi"/>
         </w:rPr>
         <w:t xml:space="preserve"> se neka</w:t>
       </w:r>
       <w:r>
         <w:rPr>
-          <w:rFonts w:ascii="Times New Roman" w:eastAsia="Times New Roman" w:hAnsi="Times New Roman" w:cs="Times New Roman"/>
+          <w:rFonts w:eastAsia="Times New Roman" w:cstheme="minorHAnsi"/>
         </w:rPr>
         <w:t xml:space="preserve"> zmijica </w:t>
       </w:r>
       <w:r>
         <w:rPr>
-          <w:rFonts w:ascii="Times New Roman" w:eastAsia="Times New Roman" w:hAnsi="Times New Roman" w:cs="Times New Roman"/>
+          <w:rFonts w:eastAsia="Times New Roman" w:cstheme="minorHAnsi"/>
         </w:rPr>
         <w:t>nadje 5 polja u svim pravcima od</w:t>
       </w:r>
       <w:r>
         <w:rPr>
-          <w:rFonts w:ascii="Times New Roman" w:eastAsia="Times New Roman" w:hAnsi="Times New Roman" w:cs="Times New Roman"/>
+          <w:rFonts w:eastAsia="Times New Roman" w:cstheme="minorHAnsi"/>
         </w:rPr>
         <w:t xml:space="preserve"> zelen</w:t>
       </w:r>
       <w:r>
         <w:rPr>
-          <w:rFonts w:ascii="Times New Roman" w:eastAsia="Times New Roman" w:hAnsi="Times New Roman" w:cs="Times New Roman"/>
+          <w:rFonts w:eastAsia="Times New Roman" w:cstheme="minorHAnsi"/>
         </w:rPr>
         <w:t>e</w:t>
       </w:r>
       <w:r>
         <w:rPr>
-          <w:rFonts w:ascii="Times New Roman" w:eastAsia="Times New Roman" w:hAnsi="Times New Roman" w:cs="Times New Roman"/>
+          <w:rFonts w:eastAsia="Times New Roman" w:cstheme="minorHAnsi"/>
         </w:rPr>
         <w:t xml:space="preserve"> pečurku njena dužina će se povećati za dva, </w:t>
       </w:r>
       <w:r>
         <w:rPr>
-          <w:rFonts w:ascii="Times New Roman" w:eastAsia="Times New Roman" w:hAnsi="Times New Roman" w:cs="Times New Roman"/>
+          <w:rFonts w:eastAsia="Times New Roman" w:cstheme="minorHAnsi"/>
         </w:rPr>
         <w:t xml:space="preserve">dok </w:t>
       </w:r>
       <w:r>
         <w:rPr>
-          <w:rFonts w:ascii="Times New Roman" w:eastAsia="Times New Roman" w:hAnsi="Times New Roman" w:cs="Times New Roman"/>
+          <w:rFonts w:eastAsia="Times New Roman" w:cstheme="minorHAnsi"/>
         </w:rPr>
         <w:t>ukoliko pojede crvenu</w:t>
       </w:r>
       <w:r>
         <w:rPr>
-          <w:rFonts w:ascii="Times New Roman" w:eastAsia="Times New Roman" w:hAnsi="Times New Roman" w:cs="Times New Roman"/>
+          <w:rFonts w:eastAsia="Times New Roman" w:cstheme="minorHAnsi"/>
         </w:rPr>
         <w:t>,</w:t>
       </w:r>
       <w:r>
         <w:rPr>
-          <w:rFonts w:ascii="Times New Roman" w:eastAsia="Times New Roman" w:hAnsi="Times New Roman" w:cs="Times New Roman"/>
+          <w:rFonts w:eastAsia="Times New Roman" w:cstheme="minorHAnsi"/>
         </w:rPr>
         <w:t xml:space="preserve"> njena dužina će se smanjiti za jedan.</w:t>
       </w:r>
       <w:r>
         <w:rPr>
-          <w:rFonts w:ascii="Times New Roman" w:eastAsia="Times New Roman" w:hAnsi="Times New Roman" w:cs="Times New Roman"/>
+          <w:rFonts w:eastAsia="Times New Roman" w:cstheme="minorHAnsi"/>
         </w:rPr>
         <w:t xml:space="preserve"> </w:t>
       </w:r>
       <w:r>
         <w:rPr>
-          <w:rFonts w:ascii="Times New Roman" w:eastAsia="Times New Roman" w:hAnsi="Times New Roman" w:cs="Times New Roman"/>
+          <w:rFonts w:eastAsia="Times New Roman" w:cstheme="minorHAnsi"/>
         </w:rPr>
         <w:t>Prilikom sudara zmijice sa</w:t>
       </w:r>
       <w:r>
         <w:rPr>
-          <w:rFonts w:ascii="Times New Roman" w:eastAsia="Times New Roman" w:hAnsi="Times New Roman" w:cs="Times New Roman"/>
+          <w:rFonts w:eastAsia="Times New Roman" w:cstheme="minorHAnsi"/>
         </w:rPr>
         <w:t xml:space="preserve"> zid</w:t>
       </w:r>
       <w:r>
         <w:rPr>
-          <w:rFonts w:ascii="Times New Roman" w:eastAsia="Times New Roman" w:hAnsi="Times New Roman" w:cs="Times New Roman"/>
+          <w:rFonts w:eastAsia="Times New Roman" w:cstheme="minorHAnsi"/>
         </w:rPr>
         <w:t>om, drugo</w:t>
       </w:r>
       <w:r>
         <w:rPr>
-          <w:rFonts w:ascii="Times New Roman" w:eastAsia="Times New Roman" w:hAnsi="Times New Roman" w:cs="Times New Roman"/>
+          <w:rFonts w:eastAsia="Times New Roman" w:cstheme="minorHAnsi"/>
         </w:rPr>
         <w:t>m</w:t>
       </w:r>
       <w:r>
         <w:rPr>
-          <w:rFonts w:ascii="Times New Roman" w:eastAsia="Times New Roman" w:hAnsi="Times New Roman" w:cs="Times New Roman"/>
+          <w:rFonts w:eastAsia="Times New Roman" w:cstheme="minorHAnsi"/>
         </w:rPr>
         <w:t xml:space="preserve"> zmijom ili sa samom sobom, zmija</w:t>
       </w:r>
       <w:r>
         <w:rPr>
-          <w:rFonts w:ascii="Times New Roman" w:eastAsia="Times New Roman" w:hAnsi="Times New Roman" w:cs="Times New Roman"/>
+          <w:rFonts w:eastAsia="Times New Roman" w:cstheme="minorHAnsi"/>
         </w:rPr>
         <w:t xml:space="preserve"> umire.</w:t>
       </w:r>
@@ -1833,84 +1833,84 @@
       <w:pPr>
         <w:spacing w:after="120"/>
         <w:rPr>
-          <w:rFonts w:ascii="Times New Roman" w:eastAsia="Times New Roman" w:hAnsi="Times New Roman" w:cs="Times New Roman"/>
-        </w:rPr>
-      </w:pPr>
-      <w:r>
-        <w:rPr>
-          <w:rFonts w:ascii="Times New Roman" w:eastAsia="Times New Roman" w:hAnsi="Times New Roman" w:cs="Times New Roman"/>
+          <w:rFonts w:eastAsia="Times New Roman" w:cstheme="minorHAnsi"/>
+        </w:rPr>
+      </w:pPr>
+      <w:r>
+        <w:rPr>
+          <w:rFonts w:eastAsia="Times New Roman" w:cstheme="minorHAnsi"/>
         </w:rPr>
         <w:t>Igra omogućava korisniku da igra i kao single player</w:t>
       </w:r>
       <w:r>
         <w:rPr>
-          <w:rFonts w:ascii="Times New Roman" w:eastAsia="Times New Roman" w:hAnsi="Times New Roman" w:cs="Times New Roman"/>
+          <w:rFonts w:eastAsia="Times New Roman" w:cstheme="minorHAnsi"/>
         </w:rPr>
         <w:t>, u tom slučaju gore pomentua pravila ne važe.</w:t>
       </w:r>
       <w:r>
         <w:rPr>
-          <w:rFonts w:ascii="Times New Roman" w:eastAsia="Times New Roman" w:hAnsi="Times New Roman" w:cs="Times New Roman"/>
+          <w:rFonts w:eastAsia="Times New Roman" w:cstheme="minorHAnsi"/>
         </w:rPr>
         <w:t xml:space="preserve"> Ovde, igrač nema mogućnost da unapred s</w:t>
       </w:r>
       <w:r>
         <w:rPr>
-          <w:rFonts w:ascii="Times New Roman" w:eastAsia="Times New Roman" w:hAnsi="Times New Roman" w:cs="Times New Roman"/>
+          <w:rFonts w:eastAsia="Times New Roman" w:cstheme="minorHAnsi"/>
         </w:rPr>
         <w:t>mi</w:t>
       </w:r>
       <w:r>
         <w:rPr>
-          <w:rFonts w:ascii="Times New Roman" w:eastAsia="Times New Roman" w:hAnsi="Times New Roman" w:cs="Times New Roman"/>
+          <w:rFonts w:eastAsia="Times New Roman" w:cstheme="minorHAnsi"/>
         </w:rPr>
         <w:t>š</w:t>
       </w:r>
       <w:r>
         <w:rPr>
-          <w:rFonts w:ascii="Times New Roman" w:eastAsia="Times New Roman" w:hAnsi="Times New Roman" w:cs="Times New Roman"/>
+          <w:rFonts w:eastAsia="Times New Roman" w:cstheme="minorHAnsi"/>
         </w:rPr>
         <w:t>lja poteze. Z</w:t>
       </w:r>
       <w:r>
         <w:rPr>
-          <w:rFonts w:ascii="Times New Roman" w:eastAsia="Times New Roman" w:hAnsi="Times New Roman" w:cs="Times New Roman"/>
+          <w:rFonts w:eastAsia="Times New Roman" w:cstheme="minorHAnsi"/>
         </w:rPr>
         <w:t>mijica se kreće sama</w:t>
       </w:r>
       <w:r>
         <w:rPr>
-          <w:rFonts w:ascii="Times New Roman" w:eastAsia="Times New Roman" w:hAnsi="Times New Roman" w:cs="Times New Roman"/>
+          <w:rFonts w:eastAsia="Times New Roman" w:cstheme="minorHAnsi"/>
         </w:rPr>
         <w:t>, u smeru koji joj zada korisnik</w:t>
       </w:r>
       <w:r>
         <w:rPr>
-          <w:rFonts w:ascii="Times New Roman" w:eastAsia="Times New Roman" w:hAnsi="Times New Roman" w:cs="Times New Roman"/>
+          <w:rFonts w:eastAsia="Times New Roman" w:cstheme="minorHAnsi"/>
         </w:rPr>
         <w:t xml:space="preserve"> pomoću taster</w:t>
       </w:r>
       <w:r>
         <w:rPr>
-          <w:rFonts w:ascii="Times New Roman" w:eastAsia="Times New Roman" w:hAnsi="Times New Roman" w:cs="Times New Roman"/>
+          <w:rFonts w:eastAsia="Times New Roman" w:cstheme="minorHAnsi"/>
         </w:rPr>
         <w:t>a</w:t>
       </w:r>
       <w:r>
         <w:rPr>
-          <w:rFonts w:ascii="Times New Roman" w:eastAsia="Times New Roman" w:hAnsi="Times New Roman" w:cs="Times New Roman"/>
+          <w:rFonts w:eastAsia="Times New Roman" w:cstheme="minorHAnsi"/>
         </w:rPr>
         <w:t xml:space="preserve"> strelica. Cilj ovakve igre jeste da</w:t>
       </w:r>
       <w:r>
         <w:rPr>
-          <w:rFonts w:ascii="Times New Roman" w:eastAsia="Times New Roman" w:hAnsi="Times New Roman" w:cs="Times New Roman"/>
+          <w:rFonts w:eastAsia="Times New Roman" w:cstheme="minorHAnsi"/>
         </w:rPr>
         <w:t xml:space="preserve"> zmija</w:t>
       </w:r>
       <w:r>
         <w:rPr>
-          <w:rFonts w:ascii="Times New Roman" w:eastAsia="Times New Roman" w:hAnsi="Times New Roman" w:cs="Times New Roman"/>
+          <w:rFonts w:eastAsia="Times New Roman" w:cstheme="minorHAnsi"/>
         </w:rPr>
         <w:t xml:space="preserve"> pojede što više jabuka i da pritom ne udari u zid ili samu sebe.</w:t>
       </w:r>
@@ -2286,6 +2286,7 @@
           <w:sz w:val="18"/>
           <w:szCs w:val="18"/>
         </w:rPr>
+        <w:lastRenderedPageBreak/>
         <w:t>Početni prozor</w:t>
       </w:r>
       <w:r>
@@ -2322,7 +2323,6 @@
         <w:rPr>
           <w:rFonts w:ascii="Times New Roman" w:eastAsia="Times New Roman" w:hAnsi="Times New Roman" w:cs="Times New Roman"/>
         </w:rPr>
-        <w:lastRenderedPageBreak/>
         <w:t>U nastavku sledi objašnje uokvirenih stavki sa slike.</w:t>
       </w:r>
     </w:p>
@@ -2643,6 +2643,7 @@
         </w:rPr>
       </w:pPr>
       <w:r>
+        <w:lastRenderedPageBreak/>
         <w:t xml:space="preserve">Otvara se novi prozor sa </w:t>
       </w:r>
       <w:r>
@@ -2675,7 +2676,6 @@
           <w:color w:val="000000"/>
           <w:bdr w:val="none" w:sz="0" w:space="0" w:color="auto" w:frame="1"/>
         </w:rPr>
-        <w:lastRenderedPageBreak/>
         <w:drawing>
           <wp:inline distT="0" distB="0" distL="0" distR="0" wp14:anchorId="2D332F6F" wp14:editId="16B99093">
             <wp:extent cx="5943089" cy="4724400"/>
@@ -3048,20 +3048,20 @@
         <w:spacing w:before="120" w:after="0" w:line="240" w:lineRule="auto"/>
         <w:jc w:val="both"/>
         <w:rPr>
-          <w:rFonts w:ascii="Arial" w:eastAsia="Times New Roman" w:hAnsi="Arial" w:cs="Arial"/>
-          <w:color w:val="000000"/>
-        </w:rPr>
-      </w:pPr>
-      <w:r>
-        <w:rPr>
-          <w:rFonts w:ascii="Arial" w:eastAsia="Times New Roman" w:hAnsi="Arial" w:cs="Arial"/>
+          <w:rFonts w:eastAsia="Times New Roman" w:cstheme="minorHAnsi"/>
+          <w:color w:val="000000"/>
+        </w:rPr>
+      </w:pPr>
+      <w:r>
+        <w:rPr>
+          <w:rFonts w:eastAsia="Times New Roman" w:cstheme="minorHAnsi"/>
           <w:color w:val="000000"/>
         </w:rPr>
         <w:t>Igrač počinje igricu sa</w:t>
       </w:r>
       <w:r>
         <w:rPr>
-          <w:rFonts w:ascii="Arial" w:eastAsia="Times New Roman" w:hAnsi="Arial" w:cs="Arial"/>
+          <w:rFonts w:eastAsia="Times New Roman" w:cstheme="minorHAnsi"/>
           <w:color w:val="000000"/>
         </w:rPr>
         <w:t xml:space="preserve"> jednom zmijicom. </w:t>
@@ -3077,27 +3077,28 @@
         <w:spacing w:before="120" w:after="0" w:line="240" w:lineRule="auto"/>
         <w:jc w:val="both"/>
         <w:rPr>
-          <w:rFonts w:ascii="Arial" w:eastAsia="Times New Roman" w:hAnsi="Arial" w:cs="Arial"/>
-          <w:color w:val="000000"/>
-        </w:rPr>
-      </w:pPr>
-      <w:r>
-        <w:rPr>
-          <w:rFonts w:ascii="Arial" w:eastAsia="Times New Roman" w:hAnsi="Arial" w:cs="Arial"/>
-          <w:color w:val="000000"/>
-        </w:rPr>
+          <w:rFonts w:eastAsia="Times New Roman" w:cstheme="minorHAnsi"/>
+          <w:color w:val="000000"/>
+        </w:rPr>
+      </w:pPr>
+      <w:r>
+        <w:rPr>
+          <w:rFonts w:eastAsia="Times New Roman" w:cstheme="minorHAnsi"/>
+          <w:color w:val="000000"/>
+        </w:rPr>
+        <w:lastRenderedPageBreak/>
         <w:t>Ukoliko je otka</w:t>
       </w:r>
       <w:r>
         <w:rPr>
-          <w:rFonts w:ascii="Arial" w:eastAsia="Times New Roman" w:hAnsi="Arial" w:cs="Arial"/>
+          <w:rFonts w:eastAsia="Times New Roman" w:cstheme="minorHAnsi"/>
           <w:color w:val="000000"/>
         </w:rPr>
         <w:t xml:space="preserve">čena stavka “Multiple snakes” igrač može dodati još jednu zmijicu pritiskom na </w:t>
       </w:r>
       <w:r>
         <w:rPr>
-          <w:rFonts w:ascii="Arial" w:eastAsia="Times New Roman" w:hAnsi="Arial" w:cs="Arial"/>
+          <w:rFonts w:eastAsia="Times New Roman" w:cstheme="minorHAnsi"/>
           <w:b/>
           <w:color w:val="000000"/>
         </w:rPr>
@@ -3105,7 +3106,7 @@
       </w:r>
       <w:r>
         <w:rPr>
-          <w:rFonts w:ascii="Arial" w:eastAsia="Times New Roman" w:hAnsi="Arial" w:cs="Arial"/>
+          <w:rFonts w:eastAsia="Times New Roman" w:cstheme="minorHAnsi"/>
           <w:b/>
           <w:color w:val="000000"/>
         </w:rPr>
@@ -3113,7 +3114,7 @@
       </w:r>
       <w:r>
         <w:rPr>
-          <w:rFonts w:ascii="Arial" w:eastAsia="Times New Roman" w:hAnsi="Arial" w:cs="Arial"/>
+          <w:rFonts w:eastAsia="Times New Roman" w:cstheme="minorHAnsi"/>
           <w:color w:val="000000"/>
         </w:rPr>
         <w:t xml:space="preserve">. </w:t>
@@ -3129,34 +3130,33 @@
         <w:spacing w:before="120" w:after="0" w:line="240" w:lineRule="auto"/>
         <w:jc w:val="both"/>
         <w:rPr>
-          <w:rFonts w:ascii="Times New Roman" w:eastAsia="Times New Roman" w:hAnsi="Times New Roman" w:cs="Times New Roman"/>
-        </w:rPr>
-      </w:pPr>
-      <w:r>
-        <w:rPr>
-          <w:rFonts w:ascii="Arial" w:eastAsia="Times New Roman" w:hAnsi="Arial" w:cs="Arial"/>
-          <w:color w:val="000000"/>
-        </w:rPr>
-        <w:lastRenderedPageBreak/>
+          <w:rFonts w:eastAsia="Times New Roman" w:cstheme="minorHAnsi"/>
+        </w:rPr>
+      </w:pPr>
+      <w:r>
+        <w:rPr>
+          <w:rFonts w:eastAsia="Times New Roman" w:cstheme="minorHAnsi"/>
+          <w:color w:val="000000"/>
+        </w:rPr>
         <w:t>Za menjanje zmijica jednog igrača</w:t>
       </w:r>
       <w:r>
         <w:rPr>
-          <w:rFonts w:ascii="Arial" w:eastAsia="Times New Roman" w:hAnsi="Arial" w:cs="Arial"/>
+          <w:rFonts w:eastAsia="Times New Roman" w:cstheme="minorHAnsi"/>
           <w:color w:val="000000"/>
         </w:rPr>
         <w:t>,</w:t>
       </w:r>
       <w:r>
         <w:rPr>
-          <w:rFonts w:ascii="Arial" w:eastAsia="Times New Roman" w:hAnsi="Arial" w:cs="Arial"/>
+          <w:rFonts w:eastAsia="Times New Roman" w:cstheme="minorHAnsi"/>
           <w:color w:val="000000"/>
         </w:rPr>
         <w:t xml:space="preserve"> potrebno je pritisnuti </w:t>
       </w:r>
       <w:r>
         <w:rPr>
-          <w:rFonts w:ascii="Arial" w:eastAsia="Times New Roman" w:hAnsi="Arial" w:cs="Arial"/>
+          <w:rFonts w:eastAsia="Times New Roman" w:cstheme="minorHAnsi"/>
           <w:b/>
           <w:color w:val="000000"/>
         </w:rPr>
@@ -3164,7 +3164,7 @@
       </w:r>
       <w:r>
         <w:rPr>
-          <w:rFonts w:ascii="Arial" w:eastAsia="Times New Roman" w:hAnsi="Arial" w:cs="Arial"/>
+          <w:rFonts w:eastAsia="Times New Roman" w:cstheme="minorHAnsi"/>
           <w:b/>
           <w:color w:val="000000"/>
         </w:rPr>
@@ -3172,7 +3172,7 @@
       </w:r>
       <w:r>
         <w:rPr>
-          <w:rFonts w:ascii="Arial" w:eastAsia="Times New Roman" w:hAnsi="Arial" w:cs="Arial"/>
+          <w:rFonts w:eastAsia="Times New Roman" w:cstheme="minorHAnsi"/>
           <w:b/>
           <w:color w:val="000000"/>
         </w:rPr>
@@ -3180,7 +3180,7 @@
       </w:r>
       <w:r>
         <w:rPr>
-          <w:rFonts w:ascii="Arial" w:eastAsia="Times New Roman" w:hAnsi="Arial" w:cs="Arial"/>
+          <w:rFonts w:eastAsia="Times New Roman" w:cstheme="minorHAnsi"/>
           <w:color w:val="000000"/>
         </w:rPr>
         <w:t xml:space="preserve">. </w:t>
@@ -3196,19 +3196,19 @@
         <w:spacing w:before="120" w:after="0" w:line="240" w:lineRule="auto"/>
         <w:jc w:val="both"/>
         <w:rPr>
-          <w:rFonts w:ascii="Times New Roman" w:eastAsia="Times New Roman" w:hAnsi="Times New Roman" w:cs="Times New Roman"/>
-        </w:rPr>
-      </w:pPr>
-      <w:r>
-        <w:rPr>
-          <w:rFonts w:ascii="Arial" w:eastAsia="Times New Roman" w:hAnsi="Arial" w:cs="Arial"/>
+          <w:rFonts w:eastAsia="Times New Roman" w:cstheme="minorHAnsi"/>
+        </w:rPr>
+      </w:pPr>
+      <w:r>
+        <w:rPr>
+          <w:rFonts w:eastAsia="Times New Roman" w:cstheme="minorHAnsi"/>
           <w:color w:val="000000"/>
         </w:rPr>
         <w:t xml:space="preserve">Igrač pomera zmijice pomoću </w:t>
       </w:r>
       <w:r>
         <w:rPr>
-          <w:rFonts w:ascii="Arial" w:eastAsia="Times New Roman" w:hAnsi="Arial" w:cs="Arial"/>
+          <w:rFonts w:eastAsia="Times New Roman" w:cstheme="minorHAnsi"/>
           <w:b/>
           <w:color w:val="000000"/>
         </w:rPr>
@@ -3216,7 +3216,7 @@
       </w:r>
       <w:r>
         <w:rPr>
-          <w:rFonts w:ascii="Arial" w:eastAsia="Times New Roman" w:hAnsi="Arial" w:cs="Arial"/>
+          <w:rFonts w:eastAsia="Times New Roman" w:cstheme="minorHAnsi"/>
           <w:color w:val="000000"/>
         </w:rPr>
         <w:t>.</w:t>
@@ -3243,19 +3243,19 @@
       <w:pPr>
         <w:spacing w:after="0" w:line="240" w:lineRule="auto"/>
         <w:rPr>
-          <w:rFonts w:ascii="Times New Roman" w:eastAsia="Times New Roman" w:hAnsi="Times New Roman" w:cs="Times New Roman"/>
-        </w:rPr>
-      </w:pPr>
-      <w:r>
-        <w:rPr>
-          <w:rFonts w:ascii="Arial" w:eastAsia="Times New Roman" w:hAnsi="Arial" w:cs="Arial"/>
+          <w:rFonts w:eastAsia="Times New Roman" w:cstheme="minorHAnsi"/>
+        </w:rPr>
+      </w:pPr>
+      <w:r>
+        <w:rPr>
+          <w:rFonts w:eastAsia="Times New Roman" w:cstheme="minorHAnsi"/>
           <w:color w:val="000000"/>
         </w:rPr>
         <w:t xml:space="preserve">Prilikom pokretanja igre otvara se sledeći prozor </w:t>
       </w:r>
       <w:r>
         <w:rPr>
-          <w:rFonts w:ascii="Arial" w:eastAsia="Times New Roman" w:hAnsi="Arial" w:cs="Arial"/>
+          <w:rFonts w:eastAsia="Times New Roman" w:cstheme="minorHAnsi"/>
           <w:i/>
           <w:iCs/>
           <w:color w:val="000000"/>
@@ -3264,7 +3264,7 @@
       </w:r>
       <w:r>
         <w:rPr>
-          <w:rFonts w:ascii="Arial" w:eastAsia="Times New Roman" w:hAnsi="Arial" w:cs="Arial"/>
+          <w:rFonts w:eastAsia="Times New Roman" w:cstheme="minorHAnsi"/>
           <w:color w:val="000000"/>
         </w:rPr>
         <w:t>.</w:t>
@@ -3369,40 +3369,40 @@
         <w:spacing w:before="120" w:after="0" w:line="240" w:lineRule="auto"/>
         <w:jc w:val="both"/>
         <w:rPr>
-          <w:rFonts w:ascii="Times New Roman" w:eastAsia="Times New Roman" w:hAnsi="Times New Roman" w:cs="Times New Roman"/>
-        </w:rPr>
-      </w:pPr>
-      <w:r>
-        <w:rPr>
-          <w:rFonts w:ascii="Arial" w:eastAsia="Times New Roman" w:hAnsi="Arial" w:cs="Arial"/>
+          <w:rFonts w:eastAsia="Times New Roman" w:cstheme="minorHAnsi"/>
+        </w:rPr>
+      </w:pPr>
+      <w:r>
+        <w:rPr>
+          <w:rFonts w:eastAsia="Times New Roman" w:cstheme="minorHAnsi"/>
           <w:color w:val="000000"/>
         </w:rPr>
         <w:t>U donjem desnom uglu</w:t>
       </w:r>
       <w:r>
         <w:rPr>
-          <w:rFonts w:ascii="Arial" w:eastAsia="Times New Roman" w:hAnsi="Arial" w:cs="Arial"/>
+          <w:rFonts w:eastAsia="Times New Roman" w:cstheme="minorHAnsi"/>
           <w:color w:val="000000"/>
         </w:rPr>
         <w:t xml:space="preserve"> “Table”</w:t>
       </w:r>
       <w:r>
         <w:rPr>
-          <w:rFonts w:ascii="Arial" w:eastAsia="Times New Roman" w:hAnsi="Arial" w:cs="Arial"/>
+          <w:rFonts w:eastAsia="Times New Roman" w:cstheme="minorHAnsi"/>
           <w:color w:val="000000"/>
         </w:rPr>
         <w:t xml:space="preserve">, moguće je videti koji igrač je na potezu i koliko vremena ima da odigra </w:t>
       </w:r>
       <w:r>
         <w:rPr>
-          <w:rFonts w:ascii="Arial" w:eastAsia="Times New Roman" w:hAnsi="Arial" w:cs="Arial"/>
+          <w:rFonts w:eastAsia="Times New Roman" w:cstheme="minorHAnsi"/>
           <w:color w:val="000000"/>
         </w:rPr>
         <w:t>trenutni</w:t>
       </w:r>
       <w:r>
         <w:rPr>
-          <w:rFonts w:ascii="Arial" w:eastAsia="Times New Roman" w:hAnsi="Arial" w:cs="Arial"/>
+          <w:rFonts w:eastAsia="Times New Roman" w:cstheme="minorHAnsi"/>
           <w:color w:val="000000"/>
         </w:rPr>
         <w:t xml:space="preserve"> potez.</w:t>
@@ -3413,19 +3413,19 @@
         <w:spacing w:before="120" w:after="0" w:line="240" w:lineRule="auto"/>
         <w:jc w:val="both"/>
         <w:rPr>
-          <w:rFonts w:ascii="Times New Roman" w:eastAsia="Times New Roman" w:hAnsi="Times New Roman" w:cs="Times New Roman"/>
-        </w:rPr>
-      </w:pPr>
-      <w:r>
-        <w:rPr>
-          <w:rFonts w:ascii="Arial" w:eastAsia="Times New Roman" w:hAnsi="Arial" w:cs="Arial"/>
+          <w:rFonts w:eastAsia="Times New Roman" w:cstheme="minorHAnsi"/>
+        </w:rPr>
+      </w:pPr>
+      <w:r>
+        <w:rPr>
+          <w:rFonts w:eastAsia="Times New Roman" w:cstheme="minorHAnsi"/>
           <w:color w:val="000000"/>
         </w:rPr>
         <w:t xml:space="preserve">Za bonus i malus su implementirane dve pečurke </w:t>
       </w:r>
       <w:r>
         <w:rPr>
-          <w:rFonts w:ascii="Arial" w:eastAsia="Times New Roman" w:hAnsi="Arial" w:cs="Arial"/>
+          <w:rFonts w:eastAsia="Times New Roman" w:cstheme="minorHAnsi"/>
           <w:i/>
           <w:iCs/>
           <w:color w:val="000000"/>
@@ -3434,7 +3434,7 @@
       </w:r>
       <w:r>
         <w:rPr>
-          <w:rFonts w:ascii="Arial" w:eastAsia="Times New Roman" w:hAnsi="Arial" w:cs="Arial"/>
+          <w:rFonts w:eastAsia="Times New Roman" w:cstheme="minorHAnsi"/>
           <w:i/>
           <w:iCs/>
           <w:color w:val="000000"/>
@@ -3443,7 +3443,7 @@
       </w:r>
       <w:r>
         <w:rPr>
-          <w:rFonts w:ascii="Arial" w:eastAsia="Times New Roman" w:hAnsi="Arial" w:cs="Arial"/>
+          <w:rFonts w:eastAsia="Times New Roman" w:cstheme="minorHAnsi"/>
           <w:i/>
           <w:iCs/>
           <w:color w:val="000000"/>
@@ -3607,125 +3607,125 @@
         <w:spacing w:after="0" w:line="240" w:lineRule="auto"/>
         <w:jc w:val="both"/>
         <w:rPr>
-          <w:rFonts w:ascii="Arial" w:eastAsia="Times New Roman" w:hAnsi="Arial" w:cs="Arial"/>
-          <w:color w:val="000000"/>
-        </w:rPr>
-      </w:pPr>
-      <w:r>
-        <w:rPr>
-          <w:rFonts w:ascii="Arial" w:eastAsia="Times New Roman" w:hAnsi="Arial" w:cs="Arial"/>
+          <w:rFonts w:eastAsia="Times New Roman" w:cstheme="minorHAnsi"/>
+          <w:color w:val="000000"/>
+        </w:rPr>
+      </w:pPr>
+      <w:r>
+        <w:rPr>
+          <w:rFonts w:eastAsia="Times New Roman" w:cstheme="minorHAnsi"/>
           <w:color w:val="000000"/>
         </w:rPr>
         <w:t xml:space="preserve">Ukoliko </w:t>
       </w:r>
       <w:r>
         <w:rPr>
-          <w:rFonts w:ascii="Arial" w:eastAsia="Times New Roman" w:hAnsi="Arial" w:cs="Arial"/>
+          <w:rFonts w:eastAsia="Times New Roman" w:cstheme="minorHAnsi"/>
           <w:color w:val="000000"/>
         </w:rPr>
         <w:t xml:space="preserve">se </w:t>
       </w:r>
       <w:r>
         <w:rPr>
-          <w:rFonts w:ascii="Arial" w:eastAsia="Times New Roman" w:hAnsi="Arial" w:cs="Arial"/>
+          <w:rFonts w:eastAsia="Times New Roman" w:cstheme="minorHAnsi"/>
           <w:color w:val="000000"/>
         </w:rPr>
         <w:t xml:space="preserve">zmijica </w:t>
       </w:r>
       <w:r>
         <w:rPr>
-          <w:rFonts w:ascii="Arial" w:eastAsia="Times New Roman" w:hAnsi="Arial" w:cs="Arial"/>
+          <w:rFonts w:eastAsia="Times New Roman" w:cstheme="minorHAnsi"/>
           <w:color w:val="000000"/>
         </w:rPr>
         <w:t xml:space="preserve">nađe glavom </w:t>
       </w:r>
       <w:r>
         <w:rPr>
-          <w:rFonts w:ascii="Arial" w:eastAsia="Times New Roman" w:hAnsi="Arial" w:cs="Arial"/>
+          <w:rFonts w:eastAsia="Times New Roman" w:cstheme="minorHAnsi"/>
           <w:color w:val="000000"/>
         </w:rPr>
         <w:t xml:space="preserve">unutar </w:t>
       </w:r>
       <w:r>
         <w:rPr>
-          <w:rFonts w:ascii="Arial" w:eastAsia="Times New Roman" w:hAnsi="Arial" w:cs="Arial"/>
+          <w:rFonts w:eastAsia="Times New Roman" w:cstheme="minorHAnsi"/>
           <w:color w:val="000000"/>
         </w:rPr>
         <w:t>5 polja u svim pravcima od</w:t>
       </w:r>
       <w:r>
         <w:rPr>
-          <w:rFonts w:ascii="Arial" w:eastAsia="Times New Roman" w:hAnsi="Arial" w:cs="Arial"/>
+          <w:rFonts w:eastAsia="Times New Roman" w:cstheme="minorHAnsi"/>
           <w:color w:val="000000"/>
         </w:rPr>
         <w:t xml:space="preserve"> zelen</w:t>
       </w:r>
       <w:r>
         <w:rPr>
-          <w:rFonts w:ascii="Arial" w:eastAsia="Times New Roman" w:hAnsi="Arial" w:cs="Arial"/>
+          <w:rFonts w:eastAsia="Times New Roman" w:cstheme="minorHAnsi"/>
           <w:color w:val="000000"/>
         </w:rPr>
         <w:t>e</w:t>
       </w:r>
       <w:r>
         <w:rPr>
-          <w:rFonts w:ascii="Arial" w:eastAsia="Times New Roman" w:hAnsi="Arial" w:cs="Arial"/>
+          <w:rFonts w:eastAsia="Times New Roman" w:cstheme="minorHAnsi"/>
           <w:color w:val="000000"/>
         </w:rPr>
         <w:t xml:space="preserve"> pečurk</w:t>
       </w:r>
       <w:r>
         <w:rPr>
-          <w:rFonts w:ascii="Arial" w:eastAsia="Times New Roman" w:hAnsi="Arial" w:cs="Arial"/>
+          <w:rFonts w:eastAsia="Times New Roman" w:cstheme="minorHAnsi"/>
           <w:color w:val="000000"/>
         </w:rPr>
         <w:t>e,</w:t>
       </w:r>
       <w:r>
         <w:rPr>
-          <w:rFonts w:ascii="Arial" w:eastAsia="Times New Roman" w:hAnsi="Arial" w:cs="Arial"/>
+          <w:rFonts w:eastAsia="Times New Roman" w:cstheme="minorHAnsi"/>
           <w:color w:val="000000"/>
         </w:rPr>
         <w:t xml:space="preserve"> povećaće se za dva, a ukoliko pojede crvenu</w:t>
       </w:r>
       <w:r>
         <w:rPr>
-          <w:rFonts w:ascii="Arial" w:eastAsia="Times New Roman" w:hAnsi="Arial" w:cs="Arial"/>
+          <w:rFonts w:eastAsia="Times New Roman" w:cstheme="minorHAnsi"/>
           <w:color w:val="000000"/>
         </w:rPr>
         <w:t xml:space="preserve"> pečurku</w:t>
       </w:r>
       <w:r>
         <w:rPr>
-          <w:rFonts w:ascii="Arial" w:eastAsia="Times New Roman" w:hAnsi="Arial" w:cs="Arial"/>
+          <w:rFonts w:eastAsia="Times New Roman" w:cstheme="minorHAnsi"/>
           <w:color w:val="000000"/>
         </w:rPr>
         <w:t xml:space="preserve"> smanjiće se za jedan</w:t>
       </w:r>
       <w:r>
         <w:rPr>
-          <w:rFonts w:ascii="Arial" w:eastAsia="Times New Roman" w:hAnsi="Arial" w:cs="Arial"/>
+          <w:rFonts w:eastAsia="Times New Roman" w:cstheme="minorHAnsi"/>
           <w:color w:val="000000"/>
         </w:rPr>
         <w:t>.</w:t>
       </w:r>
       <w:r>
         <w:rPr>
-          <w:rFonts w:ascii="Arial" w:eastAsia="Times New Roman" w:hAnsi="Arial" w:cs="Arial"/>
+          <w:rFonts w:eastAsia="Times New Roman" w:cstheme="minorHAnsi"/>
           <w:color w:val="000000"/>
         </w:rPr>
         <w:t xml:space="preserve"> </w:t>
       </w:r>
       <w:r>
         <w:rPr>
-          <w:rFonts w:ascii="Arial" w:eastAsia="Times New Roman" w:hAnsi="Arial" w:cs="Arial"/>
+          <w:rFonts w:eastAsia="Times New Roman" w:cstheme="minorHAnsi"/>
           <w:color w:val="000000"/>
         </w:rPr>
         <w:t>V</w:t>
       </w:r>
       <w:r>
         <w:rPr>
-          <w:rFonts w:ascii="Arial" w:eastAsia="Times New Roman" w:hAnsi="Arial" w:cs="Arial"/>
+          <w:rFonts w:eastAsia="Times New Roman" w:cstheme="minorHAnsi"/>
           <w:color w:val="000000"/>
         </w:rPr>
         <w:t>reme postojanja ovih pečurki je ograničeno na dve sekunde.</w:t>
@@ -3736,7 +3736,7 @@
         <w:spacing w:after="0" w:line="240" w:lineRule="auto"/>
         <w:jc w:val="both"/>
         <w:rPr>
-          <w:rFonts w:ascii="Arial" w:eastAsia="Times New Roman" w:hAnsi="Arial" w:cs="Arial"/>
+          <w:rFonts w:eastAsia="Times New Roman" w:cstheme="minorHAnsi"/>
           <w:color w:val="000000"/>
         </w:rPr>
       </w:pPr>
@@ -3768,62 +3768,62 @@
     <w:p>
       <w:pPr>
         <w:rPr>
-          <w:rFonts w:ascii="Arial" w:hAnsi="Arial" w:cs="Arial"/>
-          <w:lang w:val="sr-Latn-RS"/>
-        </w:rPr>
-      </w:pPr>
-      <w:r>
-        <w:rPr>
-          <w:rFonts w:ascii="Arial" w:hAnsi="Arial" w:cs="Arial"/>
+          <w:rFonts w:cstheme="minorHAnsi"/>
+          <w:lang w:val="sr-Latn-RS"/>
+        </w:rPr>
+      </w:pPr>
+      <w:r>
+        <w:rPr>
+          <w:rFonts w:cstheme="minorHAnsi"/>
           <w:lang w:val="sr-Latn-RS"/>
         </w:rPr>
         <w:t xml:space="preserve">Početna logika igrice kreće iz fajla splash.py koji je zadužen za sami prikaz </w:t>
       </w:r>
       <w:r>
         <w:rPr>
-          <w:rFonts w:ascii="Arial" w:hAnsi="Arial" w:cs="Arial"/>
+          <w:rFonts w:cstheme="minorHAnsi"/>
           <w:lang w:val="sr-Latn-RS"/>
         </w:rPr>
         <w:t xml:space="preserve">splash screen-a. U zavisnosti od </w:t>
       </w:r>
       <w:r>
         <w:rPr>
-          <w:rFonts w:ascii="Arial" w:hAnsi="Arial" w:cs="Arial"/>
+          <w:rFonts w:cstheme="minorHAnsi"/>
           <w:lang w:val="sr-Latn-RS"/>
         </w:rPr>
         <w:t>toga koliko igrača je izabrano na početnom ekranu, pokreće se odgovarajuća klasa za unos korisničkih imena. Iz te klase</w:t>
       </w:r>
       <w:r>
         <w:rPr>
-          <w:rFonts w:ascii="Arial" w:hAnsi="Arial" w:cs="Arial"/>
+          <w:rFonts w:cstheme="minorHAnsi"/>
           <w:lang w:val="sr-Latn-RS"/>
         </w:rPr>
         <w:t xml:space="preserve"> pokreće se game.py skripta, tj. klasa SnakeGame. Ukoliko se odabere klasična zmijica, pokreće se klasa ClassicSnake</w:t>
       </w:r>
       <w:r>
         <w:rPr>
-          <w:rFonts w:ascii="Arial" w:hAnsi="Arial" w:cs="Arial"/>
+          <w:rFonts w:cstheme="minorHAnsi"/>
           <w:lang w:val="sr-Latn-RS"/>
         </w:rPr>
         <w:t>, ne omogućujući unos korisničkog imena</w:t>
       </w:r>
       <w:r>
         <w:rPr>
-          <w:rFonts w:ascii="Arial" w:hAnsi="Arial" w:cs="Arial"/>
+          <w:rFonts w:cstheme="minorHAnsi"/>
           <w:lang w:val="sr-Latn-RS"/>
         </w:rPr>
         <w:t xml:space="preserve">. Obe klase pozivaju zasebne board elemente, SnakeGame Board u fajlu board.py, dok ClassicSnake </w:t>
       </w:r>
       <w:r>
         <w:rPr>
-          <w:rFonts w:ascii="Arial" w:hAnsi="Arial" w:cs="Arial"/>
+          <w:rFonts w:cstheme="minorHAnsi"/>
           <w:lang w:val="sr-Latn-RS"/>
         </w:rPr>
         <w:t>poziva</w:t>
       </w:r>
       <w:r>
         <w:rPr>
-          <w:rFonts w:ascii="Arial" w:hAnsi="Arial" w:cs="Arial"/>
+          <w:rFonts w:cstheme="minorHAnsi"/>
           <w:lang w:val="sr-Latn-RS"/>
         </w:rPr>
         <w:t xml:space="preserve"> fajl classic_snake.py. </w:t>
@@ -3898,18 +3898,18 @@
     <w:p>
       <w:pPr>
         <w:rPr>
-          <w:rFonts w:ascii="Arial" w:hAnsi="Arial" w:cs="Arial"/>
-        </w:rPr>
-      </w:pPr>
-      <w:r>
-        <w:rPr>
-          <w:rFonts w:ascii="Arial" w:hAnsi="Arial" w:cs="Arial"/>
+          <w:rFonts w:cstheme="minorHAnsi"/>
+        </w:rPr>
+      </w:pPr>
+      <w:r>
+        <w:rPr>
+          <w:rFonts w:cstheme="minorHAnsi"/>
         </w:rPr>
         <w:t xml:space="preserve">Za potrebe praćenja trajanja poteza kao i odbrojavanje preostalog vremena za potez, koristi se timer iz biblioteke </w:t>
       </w:r>
       <w:r>
         <w:rPr>
-          <w:rFonts w:ascii="Arial" w:hAnsi="Arial" w:cs="Arial"/>
+          <w:rFonts w:cstheme="minorHAnsi"/>
           <w:b/>
           <w:bCs/>
         </w:rPr>
@@ -3917,19 +3917,19 @@
       </w:r>
       <w:r>
         <w:rPr>
-          <w:rFonts w:ascii="Arial" w:hAnsi="Arial" w:cs="Arial"/>
+          <w:rFonts w:cstheme="minorHAnsi"/>
         </w:rPr>
         <w:t xml:space="preserve">. Prilikom pokretanja igrice pozivaju se iz fajla helpers.py iz klase PerpetualTimer. Kao argumente primaju </w:t>
       </w:r>
       <w:r>
         <w:rPr>
-          <w:rFonts w:ascii="Arial" w:hAnsi="Arial" w:cs="Arial"/>
+          <w:rFonts w:cstheme="minorHAnsi"/>
         </w:rPr>
         <w:t xml:space="preserve">vremenski interval nakon kojeg bi se izvrsavale (repetitivno) i funkcija koju ce izvrsavati. Ukoliko igrač završi potez pre vremena, ima opciju da odmah preda potez protivniku pritiskom na </w:t>
       </w:r>
       <w:r>
         <w:rPr>
-          <w:rFonts w:ascii="Arial" w:hAnsi="Arial" w:cs="Arial"/>
+          <w:rFonts w:cstheme="minorHAnsi"/>
           <w:b/>
           <w:bCs/>
         </w:rPr>
@@ -3937,13 +3937,13 @@
       </w:r>
       <w:r>
         <w:rPr>
-          <w:rFonts w:ascii="Arial" w:hAnsi="Arial" w:cs="Arial"/>
+          <w:rFonts w:cstheme="minorHAnsi"/>
         </w:rPr>
         <w:t xml:space="preserve">. Prilikom pritiska na </w:t>
       </w:r>
       <w:r>
         <w:rPr>
-          <w:rFonts w:ascii="Arial" w:hAnsi="Arial" w:cs="Arial"/>
+          <w:rFonts w:cstheme="minorHAnsi"/>
           <w:b/>
           <w:bCs/>
         </w:rPr>
@@ -3951,7 +3951,7 @@
       </w:r>
       <w:r>
         <w:rPr>
-          <w:rFonts w:ascii="Arial" w:hAnsi="Arial" w:cs="Arial"/>
+          <w:rFonts w:cstheme="minorHAnsi"/>
         </w:rPr>
         <w:t>, oba tajmera se zaustavljaju te se odmah zatim ponovo pokreću kako bi poslužili narednom igraču.</w:t>
       </w:r>
@@ -3959,20 +3959,20 @@
     <w:p>
       <w:pPr>
         <w:rPr>
-          <w:rFonts w:ascii="Arial" w:hAnsi="Arial" w:cs="Arial"/>
-          <w:lang w:val="sr-Latn-RS"/>
-        </w:rPr>
-      </w:pPr>
-      <w:r>
-        <w:rPr>
-          <w:rFonts w:ascii="Arial" w:hAnsi="Arial" w:cs="Arial"/>
+          <w:rFonts w:cstheme="minorHAnsi"/>
+          <w:lang w:val="sr-Latn-RS"/>
+        </w:rPr>
+      </w:pPr>
+      <w:r>
+        <w:rPr>
+          <w:rFonts w:cstheme="minorHAnsi"/>
         </w:rPr>
         <w:lastRenderedPageBreak/>
         <w:t xml:space="preserve">U zavisnosti od izabranog broja igrača kreira se odgovarajući broj instanci klase Player, te se svakom igraču dodeljuje po jedna početna zmija </w:t>
       </w:r>
       <w:r>
         <w:rPr>
-          <w:rFonts w:ascii="Arial" w:hAnsi="Arial" w:cs="Arial"/>
+          <w:rFonts w:cstheme="minorHAnsi"/>
           <w:b/>
           <w:bCs/>
         </w:rPr>
@@ -3980,116 +3980,110 @@
       </w:r>
       <w:r>
         <w:rPr>
-          <w:rFonts w:ascii="Arial" w:hAnsi="Arial" w:cs="Arial"/>
-        </w:rPr>
-        <w:t>. Igrač broj jedan kreće iz donjeg levog, drugi iz gornjeg desnog, treći iz gornjeg levog, dok četvrti polazi iz donjeg desnog ćoška. Za iscrtavanje zmija pobrinuo se paintEvent koji pravi jasnu razliku između glave, tela i repa svake zmije. Za iscrtavanje se koristi QPainter.</w:t>
-      </w:r>
-      <w:r>
-        <w:rPr>
-          <w:rFonts w:ascii="Arial" w:hAnsi="Arial" w:cs="Arial"/>
-        </w:rPr>
-        <w:t xml:space="preserve"> Pored zmija, ovaj event zadužen je za iscrtavanje hrane, bonusa i malusa, kao i “sjaja” trenutno aktivne zmije. </w:t>
-      </w:r>
-      <w:r>
-        <w:rPr>
-          <w:rFonts w:ascii="Arial" w:hAnsi="Arial" w:cs="Arial"/>
+          <w:rFonts w:cstheme="minorHAnsi"/>
+        </w:rPr>
+        <w:t xml:space="preserve">. Igrač broj jedan kreće iz donjeg levog, drugi iz gornjeg desnog, treći iz gornjeg levog, dok četvrti polazi iz donjeg desnog ćoška. Za iscrtavanje zmija pobrinuo se paintEvent koji pravi jasnu razliku između glave, tela i repa svake zmije. Za iscrtavanje se koristi QPainter. Pored zmija, ovaj event zadužen je za iscrtavanje hrane, bonusa i malusa, kao i “sjaja” trenutno aktivne zmije. </w:t>
+      </w:r>
+      <w:r>
+        <w:rPr>
+          <w:rFonts w:cstheme="minorHAnsi"/>
         </w:rPr>
         <w:t xml:space="preserve">Unutar klase board se nalazi i logika </w:t>
       </w:r>
       <w:r>
         <w:rPr>
-          <w:rFonts w:ascii="Arial" w:hAnsi="Arial" w:cs="Arial"/>
+          <w:rFonts w:cstheme="minorHAnsi"/>
           <w:lang w:val="sr-Latn-RS"/>
         </w:rPr>
         <w:t>za kretanje zmije</w:t>
       </w:r>
       <w:r>
         <w:rPr>
-          <w:rFonts w:ascii="Arial" w:hAnsi="Arial" w:cs="Arial"/>
+          <w:rFonts w:cstheme="minorHAnsi"/>
           <w:lang w:val="sr-Latn-RS"/>
         </w:rPr>
         <w:t xml:space="preserve"> kao funkcija move_snake</w:t>
       </w:r>
       <w:r>
         <w:rPr>
-          <w:rFonts w:ascii="Arial" w:hAnsi="Arial" w:cs="Arial"/>
+          <w:rFonts w:cstheme="minorHAnsi"/>
           <w:lang w:val="sr-Latn-RS"/>
         </w:rPr>
         <w:t xml:space="preserve"> (zmija može da se kreće onoliko polja koliko je duga)</w:t>
       </w:r>
       <w:r>
         <w:rPr>
-          <w:rFonts w:ascii="Arial" w:hAnsi="Arial" w:cs="Arial"/>
+          <w:rFonts w:cstheme="minorHAnsi"/>
           <w:lang w:val="sr-Latn-RS"/>
         </w:rPr>
         <w:t xml:space="preserve">. Za praćenje kretanja aktivne zmije zadužen je poseban thread. </w:t>
       </w:r>
       <w:r>
         <w:rPr>
-          <w:rFonts w:ascii="Arial" w:hAnsi="Arial" w:cs="Arial"/>
+          <w:rFonts w:cstheme="minorHAnsi"/>
           <w:lang w:val="sr-Latn-RS"/>
         </w:rPr>
         <w:t xml:space="preserve">S obzirom da je igrica turn-based, nema potrebe da proveravanja kolizije budu unutar </w:t>
       </w:r>
       <w:r>
         <w:rPr>
-          <w:rFonts w:ascii="Arial" w:hAnsi="Arial" w:cs="Arial"/>
+          <w:rFonts w:cstheme="minorHAnsi"/>
           <w:lang w:val="sr-Latn-RS"/>
         </w:rPr>
         <w:t>nekog posebnog</w:t>
       </w:r>
       <w:r>
         <w:rPr>
-          <w:rFonts w:ascii="Arial" w:hAnsi="Arial" w:cs="Arial"/>
+          <w:rFonts w:cstheme="minorHAnsi"/>
           <w:lang w:val="sr-Latn-RS"/>
         </w:rPr>
         <w:t xml:space="preserve"> tajmera i</w:t>
       </w:r>
       <w:r>
         <w:rPr>
-          <w:rFonts w:ascii="Arial" w:hAnsi="Arial" w:cs="Arial"/>
+          <w:rFonts w:cstheme="minorHAnsi"/>
           <w:lang w:val="sr-Latn-RS"/>
         </w:rPr>
         <w:t xml:space="preserve">li threada gde bi </w:t>
       </w:r>
       <w:r>
         <w:rPr>
-          <w:rFonts w:ascii="Arial" w:hAnsi="Arial" w:cs="Arial"/>
+          <w:rFonts w:cstheme="minorHAnsi"/>
           <w:lang w:val="sr-Latn-RS"/>
         </w:rPr>
         <w:t>uzalud troš</w:t>
       </w:r>
       <w:r>
         <w:rPr>
-          <w:rFonts w:ascii="Arial" w:hAnsi="Arial" w:cs="Arial"/>
+          <w:rFonts w:cstheme="minorHAnsi"/>
           <w:lang w:val="sr-Latn-RS"/>
         </w:rPr>
         <w:t>ile</w:t>
       </w:r>
       <w:r>
         <w:rPr>
-          <w:rFonts w:ascii="Arial" w:hAnsi="Arial" w:cs="Arial"/>
+          <w:rFonts w:cstheme="minorHAnsi"/>
           <w:lang w:val="sr-Latn-RS"/>
         </w:rPr>
         <w:t xml:space="preserve"> procesorsko vreme. Umesto toga, proveravanje kolizija se izvršava svaki put kada se zmija pomeri. Kada igrač </w:t>
       </w:r>
       <w:r>
         <w:rPr>
-          <w:rFonts w:ascii="Arial" w:hAnsi="Arial" w:cs="Arial"/>
+          <w:rFonts w:cstheme="minorHAnsi"/>
           <w:lang w:val="sr-Latn-RS"/>
         </w:rPr>
         <w:t>konzumira hranu bar 5 puta</w:t>
       </w:r>
       <w:r>
         <w:rPr>
-          <w:rFonts w:ascii="Arial" w:hAnsi="Arial" w:cs="Arial"/>
+          <w:rFonts w:cstheme="minorHAnsi"/>
           <w:lang w:val="sr-Latn-RS"/>
         </w:rPr>
         <w:t xml:space="preserve">, pritiskom na </w:t>
       </w:r>
       <w:r>
         <w:rPr>
-          <w:rFonts w:ascii="Arial" w:hAnsi="Arial" w:cs="Arial"/>
+          <w:rFonts w:cstheme="minorHAnsi"/>
           <w:b/>
           <w:bCs/>
           <w:lang w:val="sr-Latn-RS"/>
@@ -4098,91 +4092,91 @@
       </w:r>
       <w:r>
         <w:rPr>
-          <w:rFonts w:ascii="Arial" w:hAnsi="Arial" w:cs="Arial"/>
+          <w:rFonts w:cstheme="minorHAnsi"/>
           <w:lang w:val="sr-Latn-RS"/>
         </w:rPr>
         <w:t>može da stvori još jednu zmiju koju će zatim moći da kontroliše</w:t>
       </w:r>
       <w:r>
         <w:rPr>
-          <w:rFonts w:ascii="Arial" w:hAnsi="Arial" w:cs="Arial"/>
+          <w:rFonts w:cstheme="minorHAnsi"/>
           <w:lang w:val="sr-Latn-RS"/>
         </w:rPr>
         <w:t>, pri čemu se već postojeća zmija smanjuje za dužinu novonastale zmije</w:t>
       </w:r>
       <w:r>
         <w:rPr>
-          <w:rFonts w:ascii="Arial" w:hAnsi="Arial" w:cs="Arial"/>
+          <w:rFonts w:cstheme="minorHAnsi"/>
           <w:lang w:val="sr-Latn-RS"/>
         </w:rPr>
         <w:t>.</w:t>
       </w:r>
       <w:r>
         <w:rPr>
-          <w:rFonts w:ascii="Arial" w:hAnsi="Arial" w:cs="Arial"/>
+          <w:rFonts w:cstheme="minorHAnsi"/>
           <w:lang w:val="sr-Latn-RS"/>
         </w:rPr>
         <w:t xml:space="preserve"> Svakim deljenjem, brojač konzumirane hrane restartuje se na 0.</w:t>
       </w:r>
       <w:r>
         <w:rPr>
-          <w:rFonts w:ascii="Arial" w:hAnsi="Arial" w:cs="Arial"/>
+          <w:rFonts w:cstheme="minorHAnsi"/>
           <w:lang w:val="sr-Latn-RS"/>
         </w:rPr>
         <w:t xml:space="preserve"> Da bi se obezbedilo da igrač nema više od 2 aktivne zmije u jednom trenutku pobrinuće se </w:t>
       </w:r>
       <w:r>
         <w:rPr>
-          <w:rFonts w:ascii="Arial" w:hAnsi="Arial" w:cs="Arial"/>
+          <w:rFonts w:cstheme="minorHAnsi"/>
           <w:lang w:val="sr-Latn-RS"/>
         </w:rPr>
         <w:t xml:space="preserve">funkcija </w:t>
       </w:r>
       <w:r>
         <w:rPr>
-          <w:rFonts w:ascii="Arial" w:hAnsi="Arial" w:cs="Arial"/>
+          <w:rFonts w:cstheme="minorHAnsi"/>
           <w:lang w:val="sr-Latn-RS"/>
         </w:rPr>
         <w:t>check_number_of_live_snakes unutar player.py skripte.</w:t>
       </w:r>
       <w:r>
         <w:rPr>
-          <w:rFonts w:ascii="Arial" w:hAnsi="Arial" w:cs="Arial"/>
+          <w:rFonts w:cstheme="minorHAnsi"/>
           <w:lang w:val="sr-Latn-RS"/>
         </w:rPr>
         <w:t xml:space="preserve"> Prebacivanje na </w:t>
       </w:r>
       <w:r>
         <w:rPr>
-          <w:rFonts w:ascii="Arial" w:hAnsi="Arial" w:cs="Arial"/>
+          <w:rFonts w:cstheme="minorHAnsi"/>
           <w:lang w:val="sr-Latn-RS"/>
         </w:rPr>
         <w:t xml:space="preserve">novonastalu zmiju </w:t>
       </w:r>
       <w:r>
         <w:rPr>
-          <w:rFonts w:ascii="Arial" w:hAnsi="Arial" w:cs="Arial"/>
+          <w:rFonts w:cstheme="minorHAnsi"/>
           <w:lang w:val="sr-Latn-RS"/>
         </w:rPr>
         <w:t xml:space="preserve">vrši </w:t>
       </w:r>
       <w:r>
         <w:rPr>
-          <w:rFonts w:ascii="Arial" w:hAnsi="Arial" w:cs="Arial"/>
+          <w:rFonts w:cstheme="minorHAnsi"/>
           <w:lang w:val="sr-Latn-RS"/>
         </w:rPr>
         <w:t xml:space="preserve">se </w:t>
       </w:r>
       <w:r>
         <w:rPr>
-          <w:rFonts w:ascii="Arial" w:hAnsi="Arial" w:cs="Arial"/>
+          <w:rFonts w:cstheme="minorHAnsi"/>
           <w:lang w:val="sr-Latn-RS"/>
         </w:rPr>
         <w:t xml:space="preserve">pritiskom na </w:t>
       </w:r>
       <w:r>
         <w:rPr>
-          <w:rFonts w:ascii="Arial" w:hAnsi="Arial" w:cs="Arial"/>
+          <w:rFonts w:cstheme="minorHAnsi"/>
           <w:b/>
           <w:bCs/>
           <w:lang w:val="sr-Latn-RS"/>
@@ -4191,7 +4185,7 @@
       </w:r>
       <w:r>
         <w:rPr>
-          <w:rFonts w:ascii="Arial" w:hAnsi="Arial" w:cs="Arial"/>
+          <w:rFonts w:cstheme="minorHAnsi"/>
           <w:b/>
           <w:bCs/>
           <w:lang w:val="sr-Latn-RS"/>
@@ -4200,7 +4194,7 @@
       </w:r>
       <w:r>
         <w:rPr>
-          <w:rFonts w:ascii="Arial" w:hAnsi="Arial" w:cs="Arial"/>
+          <w:rFonts w:cstheme="minorHAnsi"/>
           <w:b/>
           <w:bCs/>
           <w:lang w:val="sr-Latn-RS"/>
@@ -4209,14 +4203,14 @@
       </w:r>
       <w:r>
         <w:rPr>
-          <w:rFonts w:ascii="Arial" w:hAnsi="Arial" w:cs="Arial"/>
+          <w:rFonts w:cstheme="minorHAnsi"/>
           <w:lang w:val="sr-Latn-RS"/>
         </w:rPr>
         <w:t>koji poziva funkciju change_active_snake iz snake.py fajla</w:t>
       </w:r>
       <w:r>
         <w:rPr>
-          <w:rFonts w:ascii="Arial" w:hAnsi="Arial" w:cs="Arial"/>
+          <w:rFonts w:cstheme="minorHAnsi"/>
           <w:b/>
           <w:bCs/>
           <w:lang w:val="sr-Latn-RS"/>
@@ -4225,53 +4219,60 @@
       </w:r>
       <w:r>
         <w:rPr>
+          <w:rFonts w:cstheme="minorHAnsi"/>
+          <w:lang w:val="sr-Latn-RS"/>
+        </w:rPr>
+        <w:t>Ma koliko da je trenutna zmija dugačka, novonastala zmija će biti početne dužine 5. Za to je zadužena funkcija split_snake koja se nalazi unutar snake.py skripte. Pre nego što igrač uspe da stvori novu zmiju, mora se postarati da nova zmija neće naići ni na kakvu koliziju. Pri svakom pokušaju stvaranja nove zmije, poziva se funkcija check_split_collision iz collisions.py fajla. Ta funkcija vraća boolean koji, nakon izvršenih provera, vraća potvrdan ili odričan odgovor na igračev zahtev za stvaranjem nove zmije. Unutar tog fajla se takođe nalaze i ostale kolizije, kao što su kolizija zmije sa hranom (zmija raste, dropuje se nova hrana), sa zidom, sa samom sobom (samoubistvo) i sa drugom zmijom. Ukoliko dodje do sudara dveju zmija, umire samo ona koja je inicirala pokret koji je doveo do kolizije.</w:t>
+      </w:r>
+      <w:r>
+        <w:rPr>
+          <w:rFonts w:cstheme="minorHAnsi"/>
+          <w:lang w:val="sr-Latn-RS"/>
+        </w:rPr>
+        <w:t xml:space="preserve"> Ukoliko dođe do smrti aktivne zmije, funkcije koje vode brigu o kolizijama prvo proveravaju da li igrač čija je zmija „poginula“ ima još neku aktivnu zmiju. Ukoliko je odgovor da, ta zmija postaje aktivna. U suprotnom, igrač biva eliminisan i potez se predaje sledećem igraču.</w:t>
+      </w:r>
+      <w:r>
+        <w:rPr>
+          <w:rFonts w:cstheme="minorHAnsi"/>
+          <w:lang w:val="sr-Latn-RS"/>
+        </w:rPr>
+        <w:t xml:space="preserve"> Tokom igre se u random generisanim trenucima u interavalima od 5 do 20 sekundi pojavljuju </w:t>
+      </w:r>
+      <w:r>
+        <w:rPr>
+          <w:rFonts w:cstheme="minorHAnsi"/>
+          <w:lang w:val="sr-Latn-RS"/>
+        </w:rPr>
+        <w:t xml:space="preserve">i </w:t>
+      </w:r>
+      <w:r>
+        <w:rPr>
+          <w:rFonts w:cstheme="minorHAnsi"/>
+          <w:lang w:val="sr-Latn-RS"/>
+        </w:rPr>
+        <w:t>neočekivane sile predstvaljene klasama bonus.py i malus.py. To je omogućeno pozivima funkcija deus_ex_machine_bonus i deus_ex_machine_malus u okviru board.py fajla koje, takođe, nakon 2 sekunde primenjuju njihovo dejstvo.</w:t>
+      </w:r>
+    </w:p>
+    <w:p>
+      <w:pPr>
+        <w:rPr>
           <w:rFonts w:ascii="Arial" w:hAnsi="Arial" w:cs="Arial"/>
           <w:lang w:val="sr-Latn-RS"/>
         </w:rPr>
-        <w:t>Ma koliko da je trenutna zmija dugačka, novonastala zmija će biti početne dužine 5. Za to je zadužena funkcija split_snake koja se nalazi unutar snake.py skripte. Pre nego što igrač uspe da stvori novu zmiju, mora se postarati da nova zmija neće naići ni na kakvu koliziju. Pri svakom pokušaju stvaranja nove zmije, poziva se funkcija check_split_collision iz collisions.py fajla. Ta funkcija vraća boolean koji, nakon izvršenih provera, vraća potvrdan ili odričan odgovor na igračev zahtev za stvaranjem nove zmije. Unutar tog fajla se takođe nalaze i ostale kolizije, kao što su kolizija zmije sa hranom (zmija raste, dropuje se nova hrana), sa zidom, sa samom sobom (samoubistvo) i sa drugom zmijom. Ukoliko dodje do sudara dveju zmija, umire samo ona koja je inicirala pokret koji je doveo do kolizije.</w:t>
+      </w:pPr>
+      <w:r>
+        <w:rPr>
+          <w:rFonts w:cstheme="minorHAnsi"/>
+          <w:lang w:val="sr-Latn-RS"/>
+        </w:rPr>
+        <w:t>Igrač koji poslednji ostane u polju sa bar jednom zmijom postaje pobednik</w:t>
       </w:r>
       <w:r>
         <w:rPr>
           <w:rFonts w:ascii="Arial" w:hAnsi="Arial" w:cs="Arial"/>
           <w:lang w:val="sr-Latn-RS"/>
         </w:rPr>
-        <w:t xml:space="preserve"> Ukoliko dođe do smrti aktivne zmije, funkcije koje vode brigu o kolizijama prvo proveravaju da li igrač čija je zmija „poginula“ ima još neku aktivnu zmiju. Ukoliko je odgovor da, ta zmija postaje aktivna. U suprotnom, igrač biva eliminisan i potez se predaje sledećem igraču.</w:t>
-      </w:r>
-      <w:r>
-        <w:rPr>
-          <w:rFonts w:ascii="Arial" w:hAnsi="Arial" w:cs="Arial"/>
-          <w:lang w:val="sr-Latn-RS"/>
-        </w:rPr>
-        <w:t xml:space="preserve"> Tokom igre se u random generisanim trenucima u interavalima od 5 do 20 sekundi pojavljuju </w:t>
-      </w:r>
-      <w:r>
-        <w:rPr>
-          <w:rFonts w:ascii="Arial" w:hAnsi="Arial" w:cs="Arial"/>
-          <w:lang w:val="sr-Latn-RS"/>
-        </w:rPr>
-        <w:t xml:space="preserve">i </w:t>
-      </w:r>
-      <w:r>
-        <w:rPr>
-          <w:rFonts w:ascii="Arial" w:hAnsi="Arial" w:cs="Arial"/>
-          <w:lang w:val="sr-Latn-RS"/>
-        </w:rPr>
-        <w:t>neočekivane sile predstvaljene klasama bonus.py i malus.py. To je omogućeno pozivima funkcija deus_ex_machine_bonus i deus_ex_machine_malus u okviru board.py fajla koje, takođe, nakon 2 sekunde primenjuju njihovo dejstvo.</w:t>
-      </w:r>
-    </w:p>
-    <w:p>
-      <w:pPr>
-        <w:rPr>
-          <w:rFonts w:ascii="Arial" w:hAnsi="Arial" w:cs="Arial"/>
-          <w:lang w:val="sr-Latn-RS"/>
-        </w:rPr>
-      </w:pPr>
-      <w:r>
-        <w:rPr>
-          <w:rFonts w:ascii="Arial" w:hAnsi="Arial" w:cs="Arial"/>
-          <w:lang w:val="sr-Latn-RS"/>
-        </w:rPr>
-        <w:t>Igrač koji poslednji ostane u polju sa bar jednom zmijom postaje pobednik.</w:t>
+        <w:t>.</w:t>
       </w:r>
     </w:p>
     <w:sectPr>

</xml_diff>